<commit_message>
transferred common files in different models to another folder
</commit_message>
<xml_diff>
--- a/Test Results.docx
+++ b/Test Results.docx
@@ -84,19 +84,11 @@
         <w:t xml:space="preserve">The main dataset used in this method is </w:t>
       </w:r>
       <w:hyperlink r:id="rId8" w:anchor="zoom=16&amp;lat=37.77889&amp;lon=-122.41942" w:history="1">
-        <w:proofErr w:type="spellStart"/>
         <w:r>
           <w:rPr>
             <w:rStyle w:val="Hyperlink"/>
           </w:rPr>
-          <w:t>OpenCellid</w:t>
-        </w:r>
-        <w:proofErr w:type="spellEnd"/>
-        <w:r>
-          <w:rPr>
-            <w:rStyle w:val="Hyperlink"/>
-          </w:rPr>
-          <w:t xml:space="preserve"> dataset</w:t>
+          <w:t>OpenCellid dataset</w:t>
         </w:r>
       </w:hyperlink>
       <w:r>
@@ -892,23 +884,7 @@
         <w:t>Multilateration:</w:t>
       </w:r>
       <w:r>
-        <w:t xml:space="preserve"> Multilateration is the calculation of the unknown coordinates of a target using distances to reference points with known coordinates. To calculate the distances, different methods can be used: RSSI, </w:t>
-      </w:r>
-      <w:proofErr w:type="spellStart"/>
-      <w:r>
-        <w:t>ToA</w:t>
-      </w:r>
-      <w:proofErr w:type="spellEnd"/>
-      <w:r>
-        <w:t xml:space="preserve">, </w:t>
-      </w:r>
-      <w:proofErr w:type="spellStart"/>
-      <w:r>
-        <w:t>TdoA</w:t>
-      </w:r>
-      <w:proofErr w:type="spellEnd"/>
-      <w:r>
-        <w:t xml:space="preserve">, etc. Each anchor position and distance pair produce a circle/sphere (for 2D / 3D space) equation </w:t>
+        <w:t xml:space="preserve"> Multilateration is the calculation of the unknown coordinates of a target using distances to reference points with known coordinates. To calculate the distances, different methods can be used: RSSI, ToA, TdoA, etc. Each anchor position and distance pair produce a circle/sphere (for 2D / 3D space) equation </w:t>
       </w:r>
       <w:r>
         <w:t>that</w:t>
@@ -2096,47 +2072,44 @@
           <w:color w:val="A9B7C6"/>
         </w:rPr>
         <w:br/>
-        <w:t xml:space="preserve">    </w:t>
-      </w:r>
-      <w:proofErr w:type="spellStart"/>
+        <w:t xml:space="preserve">    anchor_num = P.shape[</w:t>
+      </w:r>
+      <w:r>
+        <w:rPr>
+          <w:color w:val="6897BB"/>
+        </w:rPr>
+        <w:t>1</w:t>
+      </w:r>
       <w:r>
         <w:rPr>
           <w:color w:val="A9B7C6"/>
         </w:rPr>
-        <w:t>anchor_num</w:t>
-      </w:r>
-      <w:proofErr w:type="spellEnd"/>
+        <w:t>]</w:t>
+      </w:r>
       <w:r>
         <w:rPr>
           <w:color w:val="A9B7C6"/>
         </w:rPr>
-        <w:t xml:space="preserve"> = </w:t>
-      </w:r>
-      <w:proofErr w:type="spellStart"/>
+        <w:br/>
+        <w:t xml:space="preserve">    dimension_num = P.shape[</w:t>
+      </w:r>
+      <w:r>
+        <w:rPr>
+          <w:color w:val="6897BB"/>
+        </w:rPr>
+        <w:t>0</w:t>
+      </w:r>
       <w:r>
         <w:rPr>
           <w:color w:val="A9B7C6"/>
         </w:rPr>
-        <w:t>P.shape</w:t>
-      </w:r>
-      <w:proofErr w:type="spellEnd"/>
+        <w:t>]</w:t>
+      </w:r>
       <w:r>
         <w:rPr>
           <w:color w:val="A9B7C6"/>
         </w:rPr>
-        <w:t>[</w:t>
-      </w:r>
-      <w:r>
-        <w:rPr>
-          <w:color w:val="6897BB"/>
-        </w:rPr>
-        <w:t>1</w:t>
-      </w:r>
-      <w:r>
-        <w:rPr>
-          <w:color w:val="A9B7C6"/>
-        </w:rPr>
-        <w:t>]</w:t>
+        <w:br/>
       </w:r>
       <w:r>
         <w:rPr>
@@ -2145,68 +2118,286 @@
         <w:br/>
         <w:t xml:space="preserve">    </w:t>
       </w:r>
-      <w:proofErr w:type="spellStart"/>
-      <w:r>
-        <w:rPr>
-          <w:color w:val="A9B7C6"/>
-        </w:rPr>
-        <w:t>dimension_num</w:t>
-      </w:r>
-      <w:proofErr w:type="spellEnd"/>
-      <w:r>
-        <w:rPr>
-          <w:color w:val="A9B7C6"/>
-        </w:rPr>
-        <w:t xml:space="preserve"> = </w:t>
-      </w:r>
-      <w:proofErr w:type="spellStart"/>
-      <w:r>
-        <w:rPr>
-          <w:color w:val="A9B7C6"/>
-        </w:rPr>
-        <w:t>P.shape</w:t>
-      </w:r>
-      <w:proofErr w:type="spellEnd"/>
-      <w:r>
-        <w:rPr>
-          <w:color w:val="A9B7C6"/>
-        </w:rPr>
-        <w:t>[</w:t>
-      </w:r>
-      <w:r>
-        <w:rPr>
-          <w:color w:val="6897BB"/>
-        </w:rPr>
-        <w:t>0</w:t>
-      </w:r>
-      <w:r>
-        <w:rPr>
-          <w:color w:val="A9B7C6"/>
-        </w:rPr>
-        <w:t>]</w:t>
-      </w:r>
-      <w:r>
-        <w:rPr>
-          <w:color w:val="A9B7C6"/>
-        </w:rPr>
-        <w:br/>
-      </w:r>
-      <w:r>
-        <w:rPr>
-          <w:color w:val="A9B7C6"/>
+      <w:r>
+        <w:rPr>
+          <w:color w:val="808080"/>
+        </w:rPr>
+        <w:t>#multilateration algorithm doesn't work for 2 anchor positions, average of the anchors is calculated instead</w:t>
+      </w:r>
+      <w:r>
+        <w:rPr>
+          <w:color w:val="808080"/>
         </w:rPr>
         <w:br/>
         <w:t xml:space="preserve">    </w:t>
       </w:r>
       <w:r>
         <w:rPr>
-          <w:color w:val="808080"/>
-        </w:rPr>
-        <w:t>#multilateration algorithm doesn't work for 2 anchor positions, average of the anchors is calculated instead</w:t>
-      </w:r>
-      <w:r>
-        <w:rPr>
-          <w:color w:val="808080"/>
+          <w:color w:val="CC7832"/>
+        </w:rPr>
+        <w:t xml:space="preserve">if </w:t>
+      </w:r>
+      <w:r>
+        <w:rPr>
+          <w:color w:val="A9B7C6"/>
+        </w:rPr>
+        <w:t xml:space="preserve">anchor_num == </w:t>
+      </w:r>
+      <w:r>
+        <w:rPr>
+          <w:color w:val="6897BB"/>
+        </w:rPr>
+        <w:t>2</w:t>
+      </w:r>
+      <w:r>
+        <w:rPr>
+          <w:color w:val="A9B7C6"/>
+        </w:rPr>
+        <w:t>:</w:t>
+      </w:r>
+      <w:r>
+        <w:rPr>
+          <w:color w:val="A9B7C6"/>
+        </w:rPr>
+        <w:br/>
+        <w:t xml:space="preserve">        direction_vec = P[:</w:t>
+      </w:r>
+      <w:r>
+        <w:rPr>
+          <w:color w:val="CC7832"/>
+        </w:rPr>
+        <w:t xml:space="preserve">, </w:t>
+      </w:r>
+      <w:r>
+        <w:rPr>
+          <w:color w:val="6897BB"/>
+        </w:rPr>
+        <w:t>1</w:t>
+      </w:r>
+      <w:r>
+        <w:rPr>
+          <w:color w:val="A9B7C6"/>
+        </w:rPr>
+        <w:t>] - P[:</w:t>
+      </w:r>
+      <w:r>
+        <w:rPr>
+          <w:color w:val="CC7832"/>
+        </w:rPr>
+        <w:t xml:space="preserve">, </w:t>
+      </w:r>
+      <w:r>
+        <w:rPr>
+          <w:color w:val="6897BB"/>
+        </w:rPr>
+        <w:t>0</w:t>
+      </w:r>
+      <w:r>
+        <w:rPr>
+          <w:color w:val="A9B7C6"/>
+        </w:rPr>
+        <w:t>]</w:t>
+      </w:r>
+      <w:r>
+        <w:rPr>
+          <w:color w:val="A9B7C6"/>
+        </w:rPr>
+        <w:br/>
+        <w:t xml:space="preserve">        direction_vec /= np.linalg.norm(direction_vec)</w:t>
+      </w:r>
+      <w:r>
+        <w:rPr>
+          <w:color w:val="A9B7C6"/>
+        </w:rPr>
+        <w:br/>
+      </w:r>
+      <w:r>
+        <w:rPr>
+          <w:color w:val="A9B7C6"/>
+        </w:rPr>
+        <w:br/>
+        <w:t xml:space="preserve">        p0 = P[:</w:t>
+      </w:r>
+      <w:r>
+        <w:rPr>
+          <w:color w:val="CC7832"/>
+        </w:rPr>
+        <w:t xml:space="preserve">, </w:t>
+      </w:r>
+      <w:r>
+        <w:rPr>
+          <w:color w:val="6897BB"/>
+        </w:rPr>
+        <w:t>0</w:t>
+      </w:r>
+      <w:r>
+        <w:rPr>
+          <w:color w:val="A9B7C6"/>
+        </w:rPr>
+        <w:t>] + s[</w:t>
+      </w:r>
+      <w:r>
+        <w:rPr>
+          <w:color w:val="6897BB"/>
+        </w:rPr>
+        <w:t>0</w:t>
+      </w:r>
+      <w:r>
+        <w:rPr>
+          <w:color w:val="A9B7C6"/>
+        </w:rPr>
+        <w:t>] * direction_vec</w:t>
+      </w:r>
+      <w:r>
+        <w:rPr>
+          <w:color w:val="A9B7C6"/>
+        </w:rPr>
+        <w:br/>
+        <w:t xml:space="preserve">        p1 = P[:</w:t>
+      </w:r>
+      <w:r>
+        <w:rPr>
+          <w:color w:val="CC7832"/>
+        </w:rPr>
+        <w:t xml:space="preserve">, </w:t>
+      </w:r>
+      <w:r>
+        <w:rPr>
+          <w:color w:val="6897BB"/>
+        </w:rPr>
+        <w:t>1</w:t>
+      </w:r>
+      <w:r>
+        <w:rPr>
+          <w:color w:val="A9B7C6"/>
+        </w:rPr>
+        <w:t>] - s[</w:t>
+      </w:r>
+      <w:r>
+        <w:rPr>
+          <w:color w:val="6897BB"/>
+        </w:rPr>
+        <w:t>1</w:t>
+      </w:r>
+      <w:r>
+        <w:rPr>
+          <w:color w:val="A9B7C6"/>
+        </w:rPr>
+        <w:t>] * direction_vec</w:t>
+      </w:r>
+      <w:r>
+        <w:rPr>
+          <w:color w:val="A9B7C6"/>
+        </w:rPr>
+        <w:br/>
+      </w:r>
+      <w:r>
+        <w:rPr>
+          <w:color w:val="A9B7C6"/>
+        </w:rPr>
+        <w:br/>
+      </w:r>
+      <w:r>
+        <w:rPr>
+          <w:color w:val="A9B7C6"/>
+        </w:rPr>
+        <w:br/>
+        <w:t xml:space="preserve">        average_point = (p0 + p1) / </w:t>
+      </w:r>
+      <w:r>
+        <w:rPr>
+          <w:color w:val="6897BB"/>
+        </w:rPr>
+        <w:t>2</w:t>
+      </w:r>
+      <w:r>
+        <w:rPr>
+          <w:color w:val="6897BB"/>
+        </w:rPr>
+        <w:br/>
+        <w:t xml:space="preserve">        </w:t>
+      </w:r>
+      <w:r>
+        <w:rPr>
+          <w:color w:val="CC7832"/>
+        </w:rPr>
+        <w:t xml:space="preserve">return </w:t>
+      </w:r>
+      <w:r>
+        <w:rPr>
+          <w:color w:val="A9B7C6"/>
+        </w:rPr>
+        <w:t>np.array([np.linalg.norm(average_point)**</w:t>
+      </w:r>
+      <w:r>
+        <w:rPr>
+          <w:color w:val="6897BB"/>
+        </w:rPr>
+        <w:t>2</w:t>
+      </w:r>
+      <w:r>
+        <w:rPr>
+          <w:color w:val="CC7832"/>
+        </w:rPr>
+        <w:t xml:space="preserve">,  </w:t>
+      </w:r>
+      <w:r>
+        <w:rPr>
+          <w:color w:val="A9B7C6"/>
+        </w:rPr>
+        <w:t>average_point[</w:t>
+      </w:r>
+      <w:r>
+        <w:rPr>
+          <w:color w:val="6897BB"/>
+        </w:rPr>
+        <w:t>0</w:t>
+      </w:r>
+      <w:r>
+        <w:rPr>
+          <w:color w:val="A9B7C6"/>
+        </w:rPr>
+        <w:t>]</w:t>
+      </w:r>
+      <w:r>
+        <w:rPr>
+          <w:color w:val="CC7832"/>
+        </w:rPr>
+        <w:t xml:space="preserve">, </w:t>
+      </w:r>
+      <w:r>
+        <w:rPr>
+          <w:color w:val="A9B7C6"/>
+        </w:rPr>
+        <w:t>average_point[</w:t>
+      </w:r>
+      <w:r>
+        <w:rPr>
+          <w:color w:val="6897BB"/>
+        </w:rPr>
+        <w:t>1</w:t>
+      </w:r>
+      <w:r>
+        <w:rPr>
+          <w:color w:val="A9B7C6"/>
+        </w:rPr>
+        <w:t>]])</w:t>
+      </w:r>
+      <w:r>
+        <w:rPr>
+          <w:color w:val="A9B7C6"/>
+        </w:rPr>
+        <w:br/>
+      </w:r>
+      <w:r>
+        <w:rPr>
+          <w:color w:val="A9B7C6"/>
+        </w:rPr>
+        <w:br/>
+      </w:r>
+      <w:r>
+        <w:rPr>
+          <w:color w:val="A9B7C6"/>
         </w:rPr>
         <w:br/>
         <w:t xml:space="preserve">    </w:t>
@@ -2217,31 +2408,85 @@
         </w:rPr>
         <w:t xml:space="preserve">if </w:t>
       </w:r>
-      <w:proofErr w:type="spellStart"/>
       <w:r>
         <w:rPr>
           <w:color w:val="A9B7C6"/>
         </w:rPr>
-        <w:t>anchor_num</w:t>
-      </w:r>
-      <w:proofErr w:type="spellEnd"/>
+        <w:t xml:space="preserve">dimension_num == </w:t>
+      </w:r>
+      <w:r>
+        <w:rPr>
+          <w:color w:val="6897BB"/>
+        </w:rPr>
+        <w:t>2</w:t>
+      </w:r>
       <w:r>
         <w:rPr>
           <w:color w:val="A9B7C6"/>
         </w:rPr>
-        <w:t xml:space="preserve"> == </w:t>
+        <w:t>:</w:t>
+      </w:r>
+      <w:r>
+        <w:rPr>
+          <w:color w:val="A9B7C6"/>
+        </w:rPr>
+        <w:br/>
+      </w:r>
+      <w:r>
+        <w:rPr>
+          <w:color w:val="A9B7C6"/>
+        </w:rPr>
+        <w:lastRenderedPageBreak/>
+        <w:t xml:space="preserve">        A = np.zeros((anchor_num</w:t>
+      </w:r>
+      <w:r>
+        <w:rPr>
+          <w:color w:val="CC7832"/>
+        </w:rPr>
+        <w:t xml:space="preserve">, </w:t>
       </w:r>
       <w:r>
         <w:rPr>
           <w:color w:val="6897BB"/>
         </w:rPr>
-        <w:t>2</w:t>
+        <w:t>3</w:t>
       </w:r>
       <w:r>
         <w:rPr>
           <w:color w:val="A9B7C6"/>
         </w:rPr>
-        <w:t>:</w:t>
+        <w:t>))</w:t>
+      </w:r>
+      <w:r>
+        <w:rPr>
+          <w:color w:val="A9B7C6"/>
+        </w:rPr>
+        <w:br/>
+        <w:t xml:space="preserve">        b = np.zeros((anchor_num</w:t>
+      </w:r>
+      <w:r>
+        <w:rPr>
+          <w:color w:val="CC7832"/>
+        </w:rPr>
+        <w:t xml:space="preserve">, </w:t>
+      </w:r>
+      <w:r>
+        <w:rPr>
+          <w:color w:val="6897BB"/>
+        </w:rPr>
+        <w:t>1</w:t>
+      </w:r>
+      <w:r>
+        <w:rPr>
+          <w:color w:val="A9B7C6"/>
+        </w:rPr>
+        <w:t>))</w:t>
+      </w:r>
+      <w:r>
+        <w:rPr>
+          <w:color w:val="A9B7C6"/>
+        </w:rPr>
+        <w:br/>
       </w:r>
       <w:r>
         <w:rPr>
@@ -2250,19 +2495,42 @@
         <w:br/>
         <w:t xml:space="preserve">        </w:t>
       </w:r>
-      <w:proofErr w:type="spellStart"/>
+      <w:r>
+        <w:rPr>
+          <w:color w:val="CC7832"/>
+        </w:rPr>
+        <w:t xml:space="preserve">for </w:t>
+      </w:r>
       <w:r>
         <w:rPr>
           <w:color w:val="A9B7C6"/>
         </w:rPr>
-        <w:t>direction_vec</w:t>
-      </w:r>
-      <w:proofErr w:type="spellEnd"/>
+        <w:t xml:space="preserve">i </w:t>
+      </w:r>
+      <w:r>
+        <w:rPr>
+          <w:color w:val="CC7832"/>
+        </w:rPr>
+        <w:t xml:space="preserve">in </w:t>
+      </w:r>
+      <w:r>
+        <w:rPr>
+          <w:color w:val="8888C6"/>
+        </w:rPr>
+        <w:t>range</w:t>
+      </w:r>
       <w:r>
         <w:rPr>
           <w:color w:val="A9B7C6"/>
         </w:rPr>
-        <w:t xml:space="preserve"> = P[:</w:t>
+        <w:t>(anchor_num):</w:t>
+      </w:r>
+      <w:r>
+        <w:rPr>
+          <w:color w:val="A9B7C6"/>
+        </w:rPr>
+        <w:br/>
+        <w:t xml:space="preserve">            A[i</w:t>
       </w:r>
       <w:r>
         <w:rPr>
@@ -2272,15 +2540,45 @@
       </w:r>
       <w:r>
         <w:rPr>
+          <w:color w:val="A9B7C6"/>
+        </w:rPr>
+        <w:t>:] = np.array([[</w:t>
+      </w:r>
+      <w:r>
+        <w:rPr>
           <w:color w:val="6897BB"/>
         </w:rPr>
         <w:t>1</w:t>
       </w:r>
       <w:r>
         <w:rPr>
+          <w:color w:val="CC7832"/>
+        </w:rPr>
+        <w:t xml:space="preserve">, </w:t>
+      </w:r>
+      <w:r>
+        <w:rPr>
           <w:color w:val="A9B7C6"/>
         </w:rPr>
-        <w:t>] - P[:</w:t>
+        <w:t>-</w:t>
+      </w:r>
+      <w:r>
+        <w:rPr>
+          <w:color w:val="6897BB"/>
+        </w:rPr>
+        <w:t xml:space="preserve">2 </w:t>
+      </w:r>
+      <w:r>
+        <w:rPr>
+          <w:color w:val="A9B7C6"/>
+        </w:rPr>
+        <w:t>* P[</w:t>
+      </w:r>
+      <w:r>
+        <w:rPr>
+          <w:color w:val="6897BB"/>
+        </w:rPr>
+        <w:t>0</w:t>
       </w:r>
       <w:r>
         <w:rPr>
@@ -2290,857 +2588,155 @@
       </w:r>
       <w:r>
         <w:rPr>
+          <w:color w:val="A9B7C6"/>
+        </w:rPr>
+        <w:t>i]</w:t>
+      </w:r>
+      <w:r>
+        <w:rPr>
+          <w:color w:val="CC7832"/>
+        </w:rPr>
+        <w:t xml:space="preserve">, </w:t>
+      </w:r>
+      <w:r>
+        <w:rPr>
+          <w:color w:val="A9B7C6"/>
+        </w:rPr>
+        <w:t>-</w:t>
+      </w:r>
+      <w:r>
+        <w:rPr>
           <w:color w:val="6897BB"/>
         </w:rPr>
+        <w:t xml:space="preserve">2 </w:t>
+      </w:r>
+      <w:r>
+        <w:rPr>
+          <w:color w:val="A9B7C6"/>
+        </w:rPr>
+        <w:t>* P[</w:t>
+      </w:r>
+      <w:r>
+        <w:rPr>
+          <w:color w:val="6897BB"/>
+        </w:rPr>
+        <w:t>1</w:t>
+      </w:r>
+      <w:r>
+        <w:rPr>
+          <w:color w:val="CC7832"/>
+        </w:rPr>
+        <w:t xml:space="preserve">, </w:t>
+      </w:r>
+      <w:r>
+        <w:rPr>
+          <w:color w:val="A9B7C6"/>
+        </w:rPr>
+        <w:t>i]]])</w:t>
+      </w:r>
+      <w:r>
+        <w:rPr>
+          <w:color w:val="A9B7C6"/>
+        </w:rPr>
+        <w:br/>
+        <w:t xml:space="preserve">            b[i</w:t>
+      </w:r>
+      <w:r>
+        <w:rPr>
+          <w:color w:val="CC7832"/>
+        </w:rPr>
+        <w:t xml:space="preserve">, </w:t>
+      </w:r>
+      <w:r>
+        <w:rPr>
+          <w:color w:val="A9B7C6"/>
+        </w:rPr>
+        <w:t xml:space="preserve">:] = np.array([[s[i] ** </w:t>
+      </w:r>
+      <w:r>
+        <w:rPr>
+          <w:color w:val="6897BB"/>
+        </w:rPr>
+        <w:t xml:space="preserve">2 </w:t>
+      </w:r>
+      <w:r>
+        <w:rPr>
+          <w:color w:val="A9B7C6"/>
+        </w:rPr>
+        <w:t>- P[</w:t>
+      </w:r>
+      <w:r>
+        <w:rPr>
+          <w:color w:val="6897BB"/>
+        </w:rPr>
         <w:t>0</w:t>
       </w:r>
       <w:r>
         <w:rPr>
+          <w:color w:val="CC7832"/>
+        </w:rPr>
+        <w:t xml:space="preserve">, </w:t>
+      </w:r>
+      <w:r>
+        <w:rPr>
           <w:color w:val="A9B7C6"/>
         </w:rPr>
-        <w:t>]</w:t>
+        <w:t xml:space="preserve">i] ** </w:t>
+      </w:r>
+      <w:r>
+        <w:rPr>
+          <w:color w:val="6897BB"/>
+        </w:rPr>
+        <w:t xml:space="preserve">2 </w:t>
       </w:r>
       <w:r>
         <w:rPr>
           <w:color w:val="A9B7C6"/>
         </w:rPr>
+        <w:t>- P[</w:t>
+      </w:r>
+      <w:r>
+        <w:rPr>
+          <w:color w:val="6897BB"/>
+        </w:rPr>
+        <w:t>1</w:t>
+      </w:r>
+      <w:r>
+        <w:rPr>
+          <w:color w:val="CC7832"/>
+        </w:rPr>
+        <w:t xml:space="preserve">, </w:t>
+      </w:r>
+      <w:r>
+        <w:rPr>
+          <w:color w:val="A9B7C6"/>
+        </w:rPr>
+        <w:t xml:space="preserve">i] ** </w:t>
+      </w:r>
+      <w:r>
+        <w:rPr>
+          <w:color w:val="6897BB"/>
+        </w:rPr>
+        <w:t>2</w:t>
+      </w:r>
+      <w:r>
+        <w:rPr>
+          <w:color w:val="A9B7C6"/>
+        </w:rPr>
+        <w:t>]])</w:t>
+      </w:r>
+      <w:r>
+        <w:rPr>
+          <w:color w:val="A9B7C6"/>
+        </w:rPr>
         <w:br/>
-        <w:t xml:space="preserve">        </w:t>
-      </w:r>
-      <w:proofErr w:type="spellStart"/>
+      </w:r>
       <w:r>
         <w:rPr>
           <w:color w:val="A9B7C6"/>
         </w:rPr>
-        <w:t>direction_vec</w:t>
-      </w:r>
-      <w:proofErr w:type="spellEnd"/>
-      <w:r>
-        <w:rPr>
-          <w:color w:val="A9B7C6"/>
-        </w:rPr>
-        <w:t xml:space="preserve"> /= </w:t>
-      </w:r>
-      <w:proofErr w:type="spellStart"/>
-      <w:r>
-        <w:rPr>
-          <w:color w:val="A9B7C6"/>
-        </w:rPr>
-        <w:t>np.linalg.norm</w:t>
-      </w:r>
-      <w:proofErr w:type="spellEnd"/>
-      <w:r>
-        <w:rPr>
-          <w:color w:val="A9B7C6"/>
-        </w:rPr>
-        <w:t>(</w:t>
-      </w:r>
-      <w:proofErr w:type="spellStart"/>
-      <w:r>
-        <w:rPr>
-          <w:color w:val="A9B7C6"/>
-        </w:rPr>
-        <w:t>direction_vec</w:t>
-      </w:r>
-      <w:proofErr w:type="spellEnd"/>
-      <w:r>
-        <w:rPr>
-          <w:color w:val="A9B7C6"/>
-        </w:rPr>
-        <w:t>)</w:t>
-      </w:r>
-      <w:r>
-        <w:rPr>
-          <w:color w:val="A9B7C6"/>
-        </w:rPr>
         <w:br/>
-      </w:r>
-      <w:r>
-        <w:rPr>
-          <w:color w:val="A9B7C6"/>
-        </w:rPr>
-        <w:br/>
-        <w:t xml:space="preserve">        p0 = P[:</w:t>
-      </w:r>
-      <w:r>
-        <w:rPr>
-          <w:color w:val="CC7832"/>
-        </w:rPr>
-        <w:t xml:space="preserve">, </w:t>
-      </w:r>
-      <w:r>
-        <w:rPr>
-          <w:color w:val="6897BB"/>
-        </w:rPr>
-        <w:t>0</w:t>
-      </w:r>
-      <w:r>
-        <w:rPr>
-          <w:color w:val="A9B7C6"/>
-        </w:rPr>
-        <w:t>] + s[</w:t>
-      </w:r>
-      <w:r>
-        <w:rPr>
-          <w:color w:val="6897BB"/>
-        </w:rPr>
-        <w:t>0</w:t>
-      </w:r>
-      <w:r>
-        <w:rPr>
-          <w:color w:val="A9B7C6"/>
-        </w:rPr>
-        <w:t xml:space="preserve">] * </w:t>
-      </w:r>
-      <w:proofErr w:type="spellStart"/>
-      <w:r>
-        <w:rPr>
-          <w:color w:val="A9B7C6"/>
-        </w:rPr>
-        <w:t>direction_vec</w:t>
-      </w:r>
-      <w:proofErr w:type="spellEnd"/>
-      <w:r>
-        <w:rPr>
-          <w:color w:val="A9B7C6"/>
-        </w:rPr>
-        <w:br/>
-        <w:t xml:space="preserve">        p1 = P[:</w:t>
-      </w:r>
-      <w:r>
-        <w:rPr>
-          <w:color w:val="CC7832"/>
-        </w:rPr>
-        <w:t xml:space="preserve">, </w:t>
-      </w:r>
-      <w:r>
-        <w:rPr>
-          <w:color w:val="6897BB"/>
-        </w:rPr>
-        <w:t>1</w:t>
-      </w:r>
-      <w:r>
-        <w:rPr>
-          <w:color w:val="A9B7C6"/>
-        </w:rPr>
-        <w:t>] - s[</w:t>
-      </w:r>
-      <w:r>
-        <w:rPr>
-          <w:color w:val="6897BB"/>
-        </w:rPr>
-        <w:t>1</w:t>
-      </w:r>
-      <w:r>
-        <w:rPr>
-          <w:color w:val="A9B7C6"/>
-        </w:rPr>
-        <w:t xml:space="preserve">] * </w:t>
-      </w:r>
-      <w:proofErr w:type="spellStart"/>
-      <w:r>
-        <w:rPr>
-          <w:color w:val="A9B7C6"/>
-        </w:rPr>
-        <w:t>direction_vec</w:t>
-      </w:r>
-      <w:proofErr w:type="spellEnd"/>
-      <w:r>
-        <w:rPr>
-          <w:color w:val="A9B7C6"/>
-        </w:rPr>
-        <w:br/>
-      </w:r>
-      <w:r>
-        <w:rPr>
-          <w:color w:val="A9B7C6"/>
-        </w:rPr>
-        <w:br/>
-      </w:r>
-      <w:r>
-        <w:rPr>
-          <w:color w:val="A9B7C6"/>
-        </w:rPr>
-        <w:br/>
-        <w:t xml:space="preserve">        </w:t>
-      </w:r>
-      <w:proofErr w:type="spellStart"/>
-      <w:r>
-        <w:rPr>
-          <w:color w:val="A9B7C6"/>
-        </w:rPr>
-        <w:t>average_point</w:t>
-      </w:r>
-      <w:proofErr w:type="spellEnd"/>
-      <w:r>
-        <w:rPr>
-          <w:color w:val="A9B7C6"/>
-        </w:rPr>
-        <w:t xml:space="preserve"> = (p0 + p1) / </w:t>
-      </w:r>
-      <w:r>
-        <w:rPr>
-          <w:color w:val="6897BB"/>
-        </w:rPr>
-        <w:t>2</w:t>
-      </w:r>
-      <w:r>
-        <w:rPr>
-          <w:color w:val="6897BB"/>
-        </w:rPr>
-        <w:br/>
-        <w:t xml:space="preserve">        </w:t>
-      </w:r>
-      <w:r>
-        <w:rPr>
-          <w:color w:val="CC7832"/>
-        </w:rPr>
-        <w:t xml:space="preserve">return </w:t>
-      </w:r>
-      <w:proofErr w:type="spellStart"/>
-      <w:r>
-        <w:rPr>
-          <w:color w:val="A9B7C6"/>
-        </w:rPr>
-        <w:t>np.array</w:t>
-      </w:r>
-      <w:proofErr w:type="spellEnd"/>
-      <w:r>
-        <w:rPr>
-          <w:color w:val="A9B7C6"/>
-        </w:rPr>
-        <w:t>([</w:t>
-      </w:r>
-      <w:proofErr w:type="spellStart"/>
-      <w:r>
-        <w:rPr>
-          <w:color w:val="A9B7C6"/>
-        </w:rPr>
-        <w:t>np.linalg.norm</w:t>
-      </w:r>
-      <w:proofErr w:type="spellEnd"/>
-      <w:r>
-        <w:rPr>
-          <w:color w:val="A9B7C6"/>
-        </w:rPr>
-        <w:t>(</w:t>
-      </w:r>
-      <w:proofErr w:type="spellStart"/>
-      <w:r>
-        <w:rPr>
-          <w:color w:val="A9B7C6"/>
-        </w:rPr>
-        <w:t>average_point</w:t>
-      </w:r>
-      <w:proofErr w:type="spellEnd"/>
-      <w:r>
-        <w:rPr>
-          <w:color w:val="A9B7C6"/>
-        </w:rPr>
-        <w:t>)**</w:t>
-      </w:r>
-      <w:r>
-        <w:rPr>
-          <w:color w:val="6897BB"/>
-        </w:rPr>
-        <w:t>2</w:t>
-      </w:r>
-      <w:r>
-        <w:rPr>
-          <w:color w:val="CC7832"/>
-        </w:rPr>
-        <w:t xml:space="preserve">,  </w:t>
-      </w:r>
-      <w:proofErr w:type="spellStart"/>
-      <w:r>
-        <w:rPr>
-          <w:color w:val="A9B7C6"/>
-        </w:rPr>
-        <w:t>average_point</w:t>
-      </w:r>
-      <w:proofErr w:type="spellEnd"/>
-      <w:r>
-        <w:rPr>
-          <w:color w:val="A9B7C6"/>
-        </w:rPr>
-        <w:t>[</w:t>
-      </w:r>
-      <w:r>
-        <w:rPr>
-          <w:color w:val="6897BB"/>
-        </w:rPr>
-        <w:t>0</w:t>
-      </w:r>
-      <w:r>
-        <w:rPr>
-          <w:color w:val="A9B7C6"/>
-        </w:rPr>
-        <w:t>]</w:t>
-      </w:r>
-      <w:r>
-        <w:rPr>
-          <w:color w:val="CC7832"/>
-        </w:rPr>
-        <w:t xml:space="preserve">, </w:t>
-      </w:r>
-      <w:proofErr w:type="spellStart"/>
-      <w:r>
-        <w:rPr>
-          <w:color w:val="A9B7C6"/>
-        </w:rPr>
-        <w:t>average_point</w:t>
-      </w:r>
-      <w:proofErr w:type="spellEnd"/>
-      <w:r>
-        <w:rPr>
-          <w:color w:val="A9B7C6"/>
-        </w:rPr>
-        <w:t>[</w:t>
-      </w:r>
-      <w:r>
-        <w:rPr>
-          <w:color w:val="6897BB"/>
-        </w:rPr>
-        <w:t>1</w:t>
-      </w:r>
-      <w:r>
-        <w:rPr>
-          <w:color w:val="A9B7C6"/>
-        </w:rPr>
-        <w:t>]])</w:t>
-      </w:r>
-      <w:r>
-        <w:rPr>
-          <w:color w:val="A9B7C6"/>
-        </w:rPr>
-        <w:br/>
-      </w:r>
-      <w:r>
-        <w:rPr>
-          <w:color w:val="A9B7C6"/>
-        </w:rPr>
-        <w:br/>
-      </w:r>
-      <w:r>
-        <w:rPr>
-          <w:color w:val="A9B7C6"/>
-        </w:rPr>
-        <w:br/>
-        <w:t xml:space="preserve">    </w:t>
-      </w:r>
-      <w:r>
-        <w:rPr>
-          <w:color w:val="CC7832"/>
-        </w:rPr>
-        <w:t xml:space="preserve">if </w:t>
-      </w:r>
-      <w:proofErr w:type="spellStart"/>
-      <w:r>
-        <w:rPr>
-          <w:color w:val="A9B7C6"/>
-        </w:rPr>
-        <w:t>dimension_num</w:t>
-      </w:r>
-      <w:proofErr w:type="spellEnd"/>
-      <w:r>
-        <w:rPr>
-          <w:color w:val="A9B7C6"/>
-        </w:rPr>
-        <w:t xml:space="preserve"> == </w:t>
-      </w:r>
-      <w:r>
-        <w:rPr>
-          <w:color w:val="6897BB"/>
-        </w:rPr>
-        <w:t>2</w:t>
-      </w:r>
-      <w:r>
-        <w:rPr>
-          <w:color w:val="A9B7C6"/>
-        </w:rPr>
-        <w:t>:</w:t>
-      </w:r>
-      <w:r>
-        <w:rPr>
-          <w:color w:val="A9B7C6"/>
-        </w:rPr>
-        <w:br/>
-      </w:r>
-      <w:r>
-        <w:rPr>
-          <w:color w:val="A9B7C6"/>
-        </w:rPr>
-        <w:lastRenderedPageBreak/>
-        <w:t xml:space="preserve">        A = </w:t>
-      </w:r>
-      <w:proofErr w:type="spellStart"/>
-      <w:r>
-        <w:rPr>
-          <w:color w:val="A9B7C6"/>
-        </w:rPr>
-        <w:t>np.zeros</w:t>
-      </w:r>
-      <w:proofErr w:type="spellEnd"/>
-      <w:r>
-        <w:rPr>
-          <w:color w:val="A9B7C6"/>
-        </w:rPr>
-        <w:t>((</w:t>
-      </w:r>
-      <w:proofErr w:type="spellStart"/>
-      <w:r>
-        <w:rPr>
-          <w:color w:val="A9B7C6"/>
-        </w:rPr>
-        <w:t>anchor_num</w:t>
-      </w:r>
-      <w:proofErr w:type="spellEnd"/>
-      <w:r>
-        <w:rPr>
-          <w:color w:val="CC7832"/>
-        </w:rPr>
-        <w:t xml:space="preserve">, </w:t>
-      </w:r>
-      <w:r>
-        <w:rPr>
-          <w:color w:val="6897BB"/>
-        </w:rPr>
-        <w:t>3</w:t>
-      </w:r>
-      <w:r>
-        <w:rPr>
-          <w:color w:val="A9B7C6"/>
-        </w:rPr>
-        <w:t>))</w:t>
-      </w:r>
-      <w:r>
-        <w:rPr>
-          <w:color w:val="A9B7C6"/>
-        </w:rPr>
-        <w:br/>
-        <w:t xml:space="preserve">        b = </w:t>
-      </w:r>
-      <w:proofErr w:type="spellStart"/>
-      <w:r>
-        <w:rPr>
-          <w:color w:val="A9B7C6"/>
-        </w:rPr>
-        <w:t>np.zeros</w:t>
-      </w:r>
-      <w:proofErr w:type="spellEnd"/>
-      <w:r>
-        <w:rPr>
-          <w:color w:val="A9B7C6"/>
-        </w:rPr>
-        <w:t>((</w:t>
-      </w:r>
-      <w:proofErr w:type="spellStart"/>
-      <w:r>
-        <w:rPr>
-          <w:color w:val="A9B7C6"/>
-        </w:rPr>
-        <w:t>anchor_num</w:t>
-      </w:r>
-      <w:proofErr w:type="spellEnd"/>
-      <w:r>
-        <w:rPr>
-          <w:color w:val="CC7832"/>
-        </w:rPr>
-        <w:t xml:space="preserve">, </w:t>
-      </w:r>
-      <w:r>
-        <w:rPr>
-          <w:color w:val="6897BB"/>
-        </w:rPr>
-        <w:t>1</w:t>
-      </w:r>
-      <w:r>
-        <w:rPr>
-          <w:color w:val="A9B7C6"/>
-        </w:rPr>
-        <w:t>))</w:t>
-      </w:r>
-      <w:r>
-        <w:rPr>
-          <w:color w:val="A9B7C6"/>
-        </w:rPr>
-        <w:br/>
-      </w:r>
-      <w:r>
-        <w:rPr>
-          <w:color w:val="A9B7C6"/>
-        </w:rPr>
-        <w:br/>
-        <w:t xml:space="preserve">        </w:t>
-      </w:r>
-      <w:r>
-        <w:rPr>
-          <w:color w:val="CC7832"/>
-        </w:rPr>
-        <w:t xml:space="preserve">for </w:t>
-      </w:r>
-      <w:proofErr w:type="spellStart"/>
-      <w:r>
-        <w:rPr>
-          <w:color w:val="A9B7C6"/>
-        </w:rPr>
-        <w:t>i</w:t>
-      </w:r>
-      <w:proofErr w:type="spellEnd"/>
-      <w:r>
-        <w:rPr>
-          <w:color w:val="A9B7C6"/>
-        </w:rPr>
-        <w:t xml:space="preserve"> </w:t>
-      </w:r>
-      <w:r>
-        <w:rPr>
-          <w:color w:val="CC7832"/>
-        </w:rPr>
-        <w:t xml:space="preserve">in </w:t>
-      </w:r>
-      <w:r>
-        <w:rPr>
-          <w:color w:val="8888C6"/>
-        </w:rPr>
-        <w:t>range</w:t>
-      </w:r>
-      <w:r>
-        <w:rPr>
-          <w:color w:val="A9B7C6"/>
-        </w:rPr>
-        <w:t>(</w:t>
-      </w:r>
-      <w:proofErr w:type="spellStart"/>
-      <w:r>
-        <w:rPr>
-          <w:color w:val="A9B7C6"/>
-        </w:rPr>
-        <w:t>anchor_num</w:t>
-      </w:r>
-      <w:proofErr w:type="spellEnd"/>
-      <w:r>
-        <w:rPr>
-          <w:color w:val="A9B7C6"/>
-        </w:rPr>
-        <w:t>):</w:t>
-      </w:r>
-      <w:r>
-        <w:rPr>
-          <w:color w:val="A9B7C6"/>
-        </w:rPr>
-        <w:br/>
-        <w:t xml:space="preserve">            A[</w:t>
-      </w:r>
-      <w:proofErr w:type="spellStart"/>
-      <w:r>
-        <w:rPr>
-          <w:color w:val="A9B7C6"/>
-        </w:rPr>
-        <w:t>i</w:t>
-      </w:r>
-      <w:proofErr w:type="spellEnd"/>
-      <w:r>
-        <w:rPr>
-          <w:color w:val="CC7832"/>
-        </w:rPr>
-        <w:t xml:space="preserve">, </w:t>
-      </w:r>
-      <w:r>
-        <w:rPr>
-          <w:color w:val="A9B7C6"/>
-        </w:rPr>
-        <w:t xml:space="preserve">:] = </w:t>
-      </w:r>
-      <w:proofErr w:type="spellStart"/>
-      <w:r>
-        <w:rPr>
-          <w:color w:val="A9B7C6"/>
-        </w:rPr>
-        <w:t>np.array</w:t>
-      </w:r>
-      <w:proofErr w:type="spellEnd"/>
-      <w:r>
-        <w:rPr>
-          <w:color w:val="A9B7C6"/>
-        </w:rPr>
-        <w:t>([[</w:t>
-      </w:r>
-      <w:r>
-        <w:rPr>
-          <w:color w:val="6897BB"/>
-        </w:rPr>
-        <w:t>1</w:t>
-      </w:r>
-      <w:r>
-        <w:rPr>
-          <w:color w:val="CC7832"/>
-        </w:rPr>
-        <w:t xml:space="preserve">, </w:t>
-      </w:r>
-      <w:r>
-        <w:rPr>
-          <w:color w:val="A9B7C6"/>
-        </w:rPr>
-        <w:t>-</w:t>
-      </w:r>
-      <w:r>
-        <w:rPr>
-          <w:color w:val="6897BB"/>
-        </w:rPr>
-        <w:t xml:space="preserve">2 </w:t>
-      </w:r>
-      <w:r>
-        <w:rPr>
-          <w:color w:val="A9B7C6"/>
-        </w:rPr>
-        <w:t>* P[</w:t>
-      </w:r>
-      <w:r>
-        <w:rPr>
-          <w:color w:val="6897BB"/>
-        </w:rPr>
-        <w:t>0</w:t>
-      </w:r>
-      <w:r>
-        <w:rPr>
-          <w:color w:val="CC7832"/>
-        </w:rPr>
-        <w:t xml:space="preserve">, </w:t>
-      </w:r>
-      <w:proofErr w:type="spellStart"/>
-      <w:r>
-        <w:rPr>
-          <w:color w:val="A9B7C6"/>
-        </w:rPr>
-        <w:t>i</w:t>
-      </w:r>
-      <w:proofErr w:type="spellEnd"/>
-      <w:r>
-        <w:rPr>
-          <w:color w:val="A9B7C6"/>
-        </w:rPr>
-        <w:t>]</w:t>
-      </w:r>
-      <w:r>
-        <w:rPr>
-          <w:color w:val="CC7832"/>
-        </w:rPr>
-        <w:t xml:space="preserve">, </w:t>
-      </w:r>
-      <w:r>
-        <w:rPr>
-          <w:color w:val="A9B7C6"/>
-        </w:rPr>
-        <w:t>-</w:t>
-      </w:r>
-      <w:r>
-        <w:rPr>
-          <w:color w:val="6897BB"/>
-        </w:rPr>
-        <w:t xml:space="preserve">2 </w:t>
-      </w:r>
-      <w:r>
-        <w:rPr>
-          <w:color w:val="A9B7C6"/>
-        </w:rPr>
-        <w:t>* P[</w:t>
-      </w:r>
-      <w:r>
-        <w:rPr>
-          <w:color w:val="6897BB"/>
-        </w:rPr>
-        <w:t>1</w:t>
-      </w:r>
-      <w:r>
-        <w:rPr>
-          <w:color w:val="CC7832"/>
-        </w:rPr>
-        <w:t xml:space="preserve">, </w:t>
-      </w:r>
-      <w:proofErr w:type="spellStart"/>
-      <w:r>
-        <w:rPr>
-          <w:color w:val="A9B7C6"/>
-        </w:rPr>
-        <w:t>i</w:t>
-      </w:r>
-      <w:proofErr w:type="spellEnd"/>
-      <w:r>
-        <w:rPr>
-          <w:color w:val="A9B7C6"/>
-        </w:rPr>
-        <w:t>]]])</w:t>
-      </w:r>
-      <w:r>
-        <w:rPr>
-          <w:color w:val="A9B7C6"/>
-        </w:rPr>
-        <w:br/>
-        <w:t xml:space="preserve">            b[</w:t>
-      </w:r>
-      <w:proofErr w:type="spellStart"/>
-      <w:r>
-        <w:rPr>
-          <w:color w:val="A9B7C6"/>
-        </w:rPr>
-        <w:t>i</w:t>
-      </w:r>
-      <w:proofErr w:type="spellEnd"/>
-      <w:r>
-        <w:rPr>
-          <w:color w:val="CC7832"/>
-        </w:rPr>
-        <w:t xml:space="preserve">, </w:t>
-      </w:r>
-      <w:r>
-        <w:rPr>
-          <w:color w:val="A9B7C6"/>
-        </w:rPr>
-        <w:t xml:space="preserve">:] = </w:t>
-      </w:r>
-      <w:proofErr w:type="spellStart"/>
-      <w:r>
-        <w:rPr>
-          <w:color w:val="A9B7C6"/>
-        </w:rPr>
-        <w:t>np.array</w:t>
-      </w:r>
-      <w:proofErr w:type="spellEnd"/>
-      <w:r>
-        <w:rPr>
-          <w:color w:val="A9B7C6"/>
-        </w:rPr>
-        <w:t>([[s[</w:t>
-      </w:r>
-      <w:proofErr w:type="spellStart"/>
-      <w:r>
-        <w:rPr>
-          <w:color w:val="A9B7C6"/>
-        </w:rPr>
-        <w:t>i</w:t>
-      </w:r>
-      <w:proofErr w:type="spellEnd"/>
-      <w:r>
-        <w:rPr>
-          <w:color w:val="A9B7C6"/>
-        </w:rPr>
-        <w:t xml:space="preserve">] ** </w:t>
-      </w:r>
-      <w:r>
-        <w:rPr>
-          <w:color w:val="6897BB"/>
-        </w:rPr>
-        <w:t xml:space="preserve">2 </w:t>
-      </w:r>
-      <w:r>
-        <w:rPr>
-          <w:color w:val="A9B7C6"/>
-        </w:rPr>
-        <w:t>- P[</w:t>
-      </w:r>
-      <w:r>
-        <w:rPr>
-          <w:color w:val="6897BB"/>
-        </w:rPr>
-        <w:t>0</w:t>
-      </w:r>
-      <w:r>
-        <w:rPr>
-          <w:color w:val="CC7832"/>
-        </w:rPr>
-        <w:t xml:space="preserve">, </w:t>
-      </w:r>
-      <w:proofErr w:type="spellStart"/>
-      <w:r>
-        <w:rPr>
-          <w:color w:val="A9B7C6"/>
-        </w:rPr>
-        <w:t>i</w:t>
-      </w:r>
-      <w:proofErr w:type="spellEnd"/>
-      <w:r>
-        <w:rPr>
-          <w:color w:val="A9B7C6"/>
-        </w:rPr>
-        <w:t xml:space="preserve">] ** </w:t>
-      </w:r>
-      <w:r>
-        <w:rPr>
-          <w:color w:val="6897BB"/>
-        </w:rPr>
-        <w:t xml:space="preserve">2 </w:t>
-      </w:r>
-      <w:r>
-        <w:rPr>
-          <w:color w:val="A9B7C6"/>
-        </w:rPr>
-        <w:t>- P[</w:t>
-      </w:r>
-      <w:r>
-        <w:rPr>
-          <w:color w:val="6897BB"/>
-        </w:rPr>
-        <w:t>1</w:t>
-      </w:r>
-      <w:r>
-        <w:rPr>
-          <w:color w:val="CC7832"/>
-        </w:rPr>
-        <w:t xml:space="preserve">, </w:t>
-      </w:r>
-      <w:proofErr w:type="spellStart"/>
-      <w:r>
-        <w:rPr>
-          <w:color w:val="A9B7C6"/>
-        </w:rPr>
-        <w:t>i</w:t>
-      </w:r>
-      <w:proofErr w:type="spellEnd"/>
-      <w:r>
-        <w:rPr>
-          <w:color w:val="A9B7C6"/>
-        </w:rPr>
-        <w:t xml:space="preserve">] ** </w:t>
-      </w:r>
-      <w:r>
-        <w:rPr>
-          <w:color w:val="6897BB"/>
-        </w:rPr>
-        <w:t>2</w:t>
-      </w:r>
-      <w:r>
-        <w:rPr>
-          <w:color w:val="A9B7C6"/>
-        </w:rPr>
-        <w:t>]])</w:t>
-      </w:r>
-      <w:r>
-        <w:rPr>
-          <w:color w:val="A9B7C6"/>
-        </w:rPr>
-        <w:br/>
-      </w:r>
-      <w:r>
-        <w:rPr>
-          <w:color w:val="A9B7C6"/>
-        </w:rPr>
-        <w:br/>
-        <w:t xml:space="preserve">        x = </w:t>
-      </w:r>
-      <w:proofErr w:type="spellStart"/>
-      <w:r>
-        <w:rPr>
-          <w:color w:val="A9B7C6"/>
-        </w:rPr>
-        <w:t>np.linalg.inv</w:t>
-      </w:r>
-      <w:proofErr w:type="spellEnd"/>
-      <w:r>
-        <w:rPr>
-          <w:color w:val="A9B7C6"/>
-        </w:rPr>
-        <w:t>(A.T @ A) @ A.T @ b</w:t>
+        <w:t xml:space="preserve">        x = np.linalg.inv(A.T @ A) @ A.T @ b</w:t>
       </w:r>
       <w:r>
         <w:rPr>
@@ -3858,42 +3454,10 @@
         <w:t>In this project</w:t>
       </w:r>
       <w:r>
-        <w:t xml:space="preserve">, I used a library called </w:t>
-      </w:r>
-      <w:proofErr w:type="spellStart"/>
-      <w:r>
-        <w:t>filterpy</w:t>
-      </w:r>
-      <w:proofErr w:type="spellEnd"/>
-      <w:r>
-        <w:t xml:space="preserve">. </w:t>
-      </w:r>
-      <w:proofErr w:type="spellStart"/>
-      <w:r>
-        <w:t>filterpy</w:t>
-      </w:r>
-      <w:proofErr w:type="spellEnd"/>
-      <w:r>
-        <w:t xml:space="preserve"> implements the update equations given the matrices defined in the update equations. I implemented a function to construct the matrices according to a motion model with constant acceleration. </w:t>
-      </w:r>
-      <w:r>
-        <w:t xml:space="preserve">Measurement uncertainty is controlled by </w:t>
-      </w:r>
-      <w:proofErr w:type="spellStart"/>
-      <w:r>
-        <w:t>measurement_sigma</w:t>
-      </w:r>
-      <w:proofErr w:type="spellEnd"/>
-      <w:r>
-        <w:t xml:space="preserve"> variable. It is assumed that distance measurements in x and y dimensions are uncorrelated. Model uncertainty is controlled by </w:t>
-      </w:r>
-      <w:proofErr w:type="spellStart"/>
-      <w:r>
-        <w:t>sigma_a</w:t>
-      </w:r>
-      <w:proofErr w:type="spellEnd"/>
-      <w:r>
-        <w:t xml:space="preserve"> variable, representing the standard deviation of acceleration. </w:t>
+        <w:t xml:space="preserve">, I used a library called filterpy. filterpy implements the update equations given the matrices defined in the update equations. I implemented a function to construct the matrices according to a motion model with constant acceleration. </w:t>
+      </w:r>
+      <w:r>
+        <w:t xml:space="preserve">Measurement uncertainty is controlled by measurement_sigma variable. It is assumed that distance measurements in x and y dimensions are uncorrelated. Model uncertainty is controlled by sigma_a variable, representing the standard deviation of acceleration. </w:t>
       </w:r>
     </w:p>
     <w:p/>
@@ -3911,33 +3475,53 @@
         </w:rPr>
         <w:t xml:space="preserve">def </w:t>
       </w:r>
-      <w:proofErr w:type="spellStart"/>
       <w:r>
         <w:rPr>
           <w:color w:val="FFC66D"/>
         </w:rPr>
         <w:t>get_kalman_matrices</w:t>
       </w:r>
-      <w:proofErr w:type="spellEnd"/>
       <w:r>
         <w:rPr>
           <w:color w:val="A9B7C6"/>
         </w:rPr>
-        <w:t>(</w:t>
-      </w:r>
-      <w:proofErr w:type="spellStart"/>
+        <w:t>(measurement_sigma=</w:t>
+      </w:r>
+      <w:r>
+        <w:rPr>
+          <w:color w:val="6897BB"/>
+        </w:rPr>
+        <w:t>1</w:t>
+      </w:r>
+      <w:r>
+        <w:rPr>
+          <w:color w:val="CC7832"/>
+        </w:rPr>
+        <w:t xml:space="preserve">, </w:t>
+      </w:r>
       <w:r>
         <w:rPr>
           <w:color w:val="A9B7C6"/>
         </w:rPr>
-        <w:t>measurement_sigma</w:t>
-      </w:r>
-      <w:proofErr w:type="spellEnd"/>
+        <w:t>dt=</w:t>
+      </w:r>
+      <w:r>
+        <w:rPr>
+          <w:color w:val="6897BB"/>
+        </w:rPr>
+        <w:t>1</w:t>
+      </w:r>
+      <w:r>
+        <w:rPr>
+          <w:color w:val="CC7832"/>
+        </w:rPr>
+        <w:t xml:space="preserve">, </w:t>
+      </w:r>
       <w:r>
         <w:rPr>
           <w:color w:val="A9B7C6"/>
         </w:rPr>
-        <w:t>=</w:t>
+        <w:t>sigma_a=</w:t>
       </w:r>
       <w:r>
         <w:rPr>
@@ -3947,74 +3531,16 @@
       </w:r>
       <w:r>
         <w:rPr>
-          <w:color w:val="CC7832"/>
-        </w:rPr>
-        <w:t xml:space="preserve">, </w:t>
-      </w:r>
-      <w:r>
-        <w:rPr>
           <w:color w:val="A9B7C6"/>
         </w:rPr>
-        <w:t>dt=</w:t>
-      </w:r>
-      <w:r>
-        <w:rPr>
-          <w:color w:val="6897BB"/>
-        </w:rPr>
-        <w:t>1</w:t>
-      </w:r>
-      <w:r>
-        <w:rPr>
-          <w:color w:val="CC7832"/>
-        </w:rPr>
-        <w:t xml:space="preserve">, </w:t>
-      </w:r>
-      <w:proofErr w:type="spellStart"/>
+        <w:t>):</w:t>
+      </w:r>
       <w:r>
         <w:rPr>
           <w:color w:val="A9B7C6"/>
         </w:rPr>
-        <w:t>sigma_a</w:t>
-      </w:r>
-      <w:proofErr w:type="spellEnd"/>
-      <w:r>
-        <w:rPr>
-          <w:color w:val="A9B7C6"/>
-        </w:rPr>
-        <w:t>=</w:t>
-      </w:r>
-      <w:r>
-        <w:rPr>
-          <w:color w:val="6897BB"/>
-        </w:rPr>
-        <w:t>1</w:t>
-      </w:r>
-      <w:r>
-        <w:rPr>
-          <w:color w:val="A9B7C6"/>
-        </w:rPr>
-        <w:t>):</w:t>
-      </w:r>
-      <w:r>
-        <w:rPr>
-          <w:color w:val="A9B7C6"/>
-        </w:rPr>
         <w:br/>
-        <w:t xml:space="preserve">    F = </w:t>
-      </w:r>
-      <w:proofErr w:type="spellStart"/>
-      <w:r>
-        <w:rPr>
-          <w:color w:val="A9B7C6"/>
-        </w:rPr>
-        <w:t>np.array</w:t>
-      </w:r>
-      <w:proofErr w:type="spellEnd"/>
-      <w:r>
-        <w:rPr>
-          <w:color w:val="A9B7C6"/>
-        </w:rPr>
-        <w:t>([[</w:t>
+        <w:t xml:space="preserve">    F = np.array([[</w:t>
       </w:r>
       <w:r>
         <w:rPr>
@@ -4574,14 +4100,12 @@
         </w:rPr>
         <w:t xml:space="preserve">, </w:t>
       </w:r>
-      <w:proofErr w:type="spellStart"/>
       <w:r>
         <w:rPr>
           <w:color w:val="AA4926"/>
         </w:rPr>
         <w:t>dtype</w:t>
       </w:r>
-      <w:proofErr w:type="spellEnd"/>
       <w:r>
         <w:rPr>
           <w:color w:val="A9B7C6"/>
@@ -4612,21 +4136,7 @@
         </w:rPr>
         <w:lastRenderedPageBreak/>
         <w:br/>
-        <w:t xml:space="preserve">    H = </w:t>
-      </w:r>
-      <w:proofErr w:type="spellStart"/>
-      <w:r>
-        <w:rPr>
-          <w:color w:val="A9B7C6"/>
-        </w:rPr>
-        <w:t>np.array</w:t>
-      </w:r>
-      <w:proofErr w:type="spellEnd"/>
-      <w:r>
-        <w:rPr>
-          <w:color w:val="A9B7C6"/>
-        </w:rPr>
-        <w:t>([[</w:t>
+        <w:t xml:space="preserve">    H = np.array([[</w:t>
       </w:r>
       <w:r>
         <w:rPr>
@@ -4797,14 +4307,12 @@
         </w:rPr>
         <w:t xml:space="preserve">, </w:t>
       </w:r>
-      <w:proofErr w:type="spellStart"/>
       <w:r>
         <w:rPr>
           <w:color w:val="AA4926"/>
         </w:rPr>
         <w:t>dtype</w:t>
       </w:r>
-      <w:proofErr w:type="spellEnd"/>
       <w:r>
         <w:rPr>
           <w:color w:val="A9B7C6"/>
@@ -4834,30 +4342,8 @@
           <w:color w:val="A9B7C6"/>
         </w:rPr>
         <w:br/>
-        <w:t xml:space="preserve">    R = </w:t>
-      </w:r>
-      <w:proofErr w:type="spellStart"/>
-      <w:r>
-        <w:rPr>
-          <w:color w:val="A9B7C6"/>
-        </w:rPr>
-        <w:t>np.array</w:t>
-      </w:r>
-      <w:proofErr w:type="spellEnd"/>
-      <w:r>
-        <w:rPr>
-          <w:color w:val="A9B7C6"/>
-        </w:rPr>
-        <w:t>([[</w:t>
-      </w:r>
-      <w:proofErr w:type="spellStart"/>
-      <w:r>
-        <w:rPr>
-          <w:color w:val="A9B7C6"/>
-        </w:rPr>
-        <w:t>measurement_sigma</w:t>
-      </w:r>
-      <w:proofErr w:type="spellEnd"/>
+        <w:t xml:space="preserve">    R = np.array([[measurement_sigma</w:t>
+      </w:r>
       <w:r>
         <w:rPr>
           <w:color w:val="A9B7C6"/>
@@ -4913,14 +4399,12 @@
         </w:rPr>
         <w:t xml:space="preserve">, </w:t>
       </w:r>
-      <w:proofErr w:type="spellStart"/>
       <w:r>
         <w:rPr>
           <w:color w:val="A9B7C6"/>
         </w:rPr>
         <w:t>measurement_sigma</w:t>
       </w:r>
-      <w:proofErr w:type="spellEnd"/>
       <w:r>
         <w:rPr>
           <w:color w:val="A9B7C6"/>
@@ -4939,14 +4423,12 @@
         </w:rPr>
         <w:t xml:space="preserve">, </w:t>
       </w:r>
-      <w:proofErr w:type="spellStart"/>
       <w:r>
         <w:rPr>
           <w:color w:val="AA4926"/>
         </w:rPr>
         <w:t>dtype</w:t>
       </w:r>
-      <w:proofErr w:type="spellEnd"/>
       <w:r>
         <w:rPr>
           <w:color w:val="A9B7C6"/>
@@ -4976,47 +4458,19 @@
           <w:color w:val="A9B7C6"/>
         </w:rPr>
         <w:br/>
-        <w:t xml:space="preserve">    Q = </w:t>
-      </w:r>
-      <w:proofErr w:type="spellStart"/>
+        <w:t xml:space="preserve">    Q = sigma_a ** </w:t>
+      </w:r>
+      <w:r>
+        <w:rPr>
+          <w:color w:val="6897BB"/>
+        </w:rPr>
+        <w:t xml:space="preserve">2 </w:t>
+      </w:r>
       <w:r>
         <w:rPr>
           <w:color w:val="A9B7C6"/>
         </w:rPr>
-        <w:t>sigma_a</w:t>
-      </w:r>
-      <w:proofErr w:type="spellEnd"/>
-      <w:r>
-        <w:rPr>
-          <w:color w:val="A9B7C6"/>
-        </w:rPr>
-        <w:t xml:space="preserve"> ** </w:t>
-      </w:r>
-      <w:r>
-        <w:rPr>
-          <w:color w:val="6897BB"/>
-        </w:rPr>
-        <w:t xml:space="preserve">2 </w:t>
-      </w:r>
-      <w:r>
-        <w:rPr>
-          <w:color w:val="A9B7C6"/>
-        </w:rPr>
-        <w:t xml:space="preserve">* </w:t>
-      </w:r>
-      <w:proofErr w:type="spellStart"/>
-      <w:r>
-        <w:rPr>
-          <w:color w:val="A9B7C6"/>
-        </w:rPr>
-        <w:t>np.array</w:t>
-      </w:r>
-      <w:proofErr w:type="spellEnd"/>
-      <w:r>
-        <w:rPr>
-          <w:color w:val="A9B7C6"/>
-        </w:rPr>
-        <w:t xml:space="preserve">([[dt ** </w:t>
+        <w:t xml:space="preserve">* np.array([[dt ** </w:t>
       </w:r>
       <w:r>
         <w:rPr>
@@ -5719,14 +5173,12 @@
         </w:rPr>
         <w:t xml:space="preserve">, </w:t>
       </w:r>
-      <w:proofErr w:type="spellStart"/>
       <w:r>
         <w:rPr>
           <w:color w:val="AA4926"/>
         </w:rPr>
         <w:t>dtype</w:t>
       </w:r>
-      <w:proofErr w:type="spellEnd"/>
       <w:r>
         <w:rPr>
           <w:color w:val="A9B7C6"/>
@@ -5933,13 +5385,8 @@
         <w:t xml:space="preserve">Distance calculated by the device is </w:t>
       </w:r>
       <w:r>
-        <w:t xml:space="preserve">not high resolution (step size: 78.125 </w:t>
-      </w:r>
-      <w:proofErr w:type="gramStart"/>
-      <w:r>
-        <w:t>m )</w:t>
-      </w:r>
-      <w:proofErr w:type="gramEnd"/>
+        <w:t>not high resolution (step size: 78.125 m )</w:t>
+      </w:r>
     </w:p>
     <w:p>
       <w:pPr>
@@ -6130,26 +5577,13 @@
         <w:t>The application</w:t>
       </w:r>
       <w:r>
-        <w:t xml:space="preserve"> produces recordings with the extension </w:t>
-      </w:r>
-      <w:proofErr w:type="spellStart"/>
-      <w:r>
-        <w:t>kml</w:t>
-      </w:r>
-      <w:proofErr w:type="spellEnd"/>
-      <w:r>
-        <w:t xml:space="preserve">. This file should be put into </w:t>
+        <w:t xml:space="preserve"> produces recordings with the extension kml. This file should be put into </w:t>
       </w:r>
       <w:r>
         <w:t xml:space="preserve">the </w:t>
       </w:r>
-      <w:proofErr w:type="spellStart"/>
-      <w:r>
-        <w:t>raw_measurements</w:t>
-      </w:r>
-      <w:proofErr w:type="spellEnd"/>
-      <w:r>
-        <w:t xml:space="preserve"> folder. </w:t>
+      <w:r>
+        <w:t xml:space="preserve">raw_measurements folder. </w:t>
       </w:r>
       <w:r>
         <w:t xml:space="preserve"> </w:t>
@@ -6176,69 +5610,49 @@
         <w:t>Board measurements and GPS measurements are combined with the construct_dataset.py script</w:t>
       </w:r>
       <w:r>
-        <w:t xml:space="preserve">.  Construct dataset script needs </w:t>
-      </w:r>
-      <w:proofErr w:type="spellStart"/>
-      <w:r>
-        <w:t>measurement_filename</w:t>
-      </w:r>
-      <w:proofErr w:type="spellEnd"/>
+        <w:t>.  Construct dataset script needs measurement_filename (</w:t>
+      </w:r>
+      <w:r>
+        <w:t>file</w:t>
+      </w:r>
+      <w:r>
+        <w:t xml:space="preserve"> produced by the capture_measurement.py</w:t>
+      </w:r>
+      <w:r>
+        <w:t xml:space="preserve">), </w:t>
+      </w:r>
+      <w:r>
+        <w:t>coordinate_filename</w:t>
+      </w:r>
       <w:r>
         <w:t xml:space="preserve"> (</w:t>
       </w:r>
       <w:r>
-        <w:t>file</w:t>
-      </w:r>
-      <w:r>
-        <w:t xml:space="preserve"> produced by the capture_measurement.py</w:t>
-      </w:r>
-      <w:r>
-        <w:t xml:space="preserve">), </w:t>
-      </w:r>
-      <w:proofErr w:type="spellStart"/>
-      <w:r>
-        <w:t>coordinate_filename</w:t>
-      </w:r>
-      <w:proofErr w:type="spellEnd"/>
+        <w:t xml:space="preserve">file recorded by the </w:t>
+      </w:r>
+      <w:r>
+        <w:t>GPS</w:t>
+      </w:r>
+      <w:r>
+        <w:t xml:space="preserve"> tracker application</w:t>
+      </w:r>
+      <w:r>
+        <w:t xml:space="preserve">), and </w:t>
+      </w:r>
+      <w:r>
+        <w:t>dataset_filename</w:t>
+      </w:r>
       <w:r>
         <w:t xml:space="preserve"> (</w:t>
       </w:r>
       <w:r>
-        <w:t xml:space="preserve">file recorded by the </w:t>
-      </w:r>
-      <w:r>
-        <w:t>GPS</w:t>
-      </w:r>
-      <w:r>
-        <w:t xml:space="preserve"> tracker application</w:t>
-      </w:r>
-      <w:r>
-        <w:t xml:space="preserve">), and </w:t>
-      </w:r>
-      <w:proofErr w:type="spellStart"/>
-      <w:r>
-        <w:t>dataset_filename</w:t>
-      </w:r>
-      <w:proofErr w:type="spellEnd"/>
-      <w:r>
-        <w:t xml:space="preserve"> (</w:t>
-      </w:r>
-      <w:r>
         <w:t>output file</w:t>
       </w:r>
       <w:r>
         <w:t xml:space="preserve"> name). </w:t>
       </w:r>
       <w:r>
-        <w:t xml:space="preserve"> To run the script run the following command inside the </w:t>
-      </w:r>
-      <w:proofErr w:type="spellStart"/>
-      <w:r>
-        <w:t>single_measurement</w:t>
-      </w:r>
-      <w:proofErr w:type="spellEnd"/>
-      <w:r>
-        <w:t xml:space="preserve"> folder:</w:t>
+        <w:t xml:space="preserve"> To run the script run the following command inside the single_measurement folder:</w:t>
       </w:r>
     </w:p>
     <w:p>
@@ -6451,7 +5865,6 @@
         </w:rPr>
         <w:t xml:space="preserve"> </w:t>
       </w:r>
-      <w:proofErr w:type="spellStart"/>
       <w:r>
         <w:rPr>
           <w:i/>
@@ -6459,7 +5872,6 @@
         </w:rPr>
         <w:t>latitude,original_index</w:t>
       </w:r>
-      <w:proofErr w:type="spellEnd"/>
       <w:r>
         <w:t xml:space="preserve">.  The second CSV file contains label data with columns: </w:t>
       </w:r>
@@ -6491,21 +5903,12 @@
         </w:rPr>
         <w:t xml:space="preserve"> </w:t>
       </w:r>
-      <w:proofErr w:type="spellStart"/>
       <w:r>
         <w:rPr>
           <w:i/>
           <w:iCs/>
         </w:rPr>
-        <w:t>idx</w:t>
-      </w:r>
-      <w:proofErr w:type="spellEnd"/>
-      <w:r>
-        <w:rPr>
-          <w:i/>
-          <w:iCs/>
-        </w:rPr>
-        <w:t>,</w:t>
+        <w:t>idx,</w:t>
       </w:r>
       <w:r>
         <w:rPr>
@@ -6616,42 +6019,10 @@
         <w:pStyle w:val="ListParagraph"/>
       </w:pPr>
       <w:r>
-        <w:t xml:space="preserve">This model is composed of 4 fully connected layers with neuron sizes (64, 128, 64, </w:t>
-      </w:r>
-      <w:proofErr w:type="spellStart"/>
-      <w:r>
-        <w:t>output_size</w:t>
-      </w:r>
-      <w:proofErr w:type="spellEnd"/>
-      <w:r>
-        <w:t>).</w:t>
-      </w:r>
-      <w:r>
-        <w:t xml:space="preserve"> In between layers </w:t>
-      </w:r>
-      <w:proofErr w:type="spellStart"/>
-      <w:r>
-        <w:t>ReLU</w:t>
-      </w:r>
-      <w:proofErr w:type="spellEnd"/>
-      <w:r>
-        <w:t xml:space="preserve"> activation function is used. Network predictions are obtained by the </w:t>
-      </w:r>
-      <w:proofErr w:type="spellStart"/>
-      <w:r>
-        <w:t>softmax</w:t>
-      </w:r>
-      <w:proofErr w:type="spellEnd"/>
-      <w:r>
-        <w:t xml:space="preserve"> activation function at the last layer.  Due to the </w:t>
-      </w:r>
-      <w:proofErr w:type="spellStart"/>
-      <w:r>
-        <w:t>softmax</w:t>
-      </w:r>
-      <w:proofErr w:type="spellEnd"/>
-      <w:r>
-        <w:t>, outputs are obtained as a probability distribution over the grid.</w:t>
+        <w:t>This model is composed of 4 fully connected layers with neuron sizes (64, 128, 64, output_size).</w:t>
+      </w:r>
+      <w:r>
+        <w:t xml:space="preserve"> In between layers ReLU activation function is used. Network predictions are obtained by the softmax activation function at the last layer.  Due to the softmax, outputs are obtained as a probability distribution over the grid.</w:t>
       </w:r>
     </w:p>
     <w:p>
@@ -6689,31 +6060,7 @@
         <w:t>This model is composed of 1 LSTM layer with 32 hidden dimensions and 1 fully connected layer</w:t>
       </w:r>
       <w:r>
-        <w:t xml:space="preserve"> with (</w:t>
-      </w:r>
-      <w:proofErr w:type="spellStart"/>
-      <w:r>
-        <w:t>output_size</w:t>
-      </w:r>
-      <w:proofErr w:type="spellEnd"/>
-      <w:r>
-        <w:t xml:space="preserve">) neurons. Pack Propagation Through Time algorithm is used during training, meaning that gradient updates are limited. 5 or 10 data points are used during training. Network predictions are obtained by the </w:t>
-      </w:r>
-      <w:proofErr w:type="spellStart"/>
-      <w:r>
-        <w:t>softmax</w:t>
-      </w:r>
-      <w:proofErr w:type="spellEnd"/>
-      <w:r>
-        <w:t xml:space="preserve"> activation function at the last layer.  Due to the </w:t>
-      </w:r>
-      <w:proofErr w:type="spellStart"/>
-      <w:r>
-        <w:t>softmax</w:t>
-      </w:r>
-      <w:proofErr w:type="spellEnd"/>
-      <w:r>
-        <w:t>, outputs are obtained as a probability distribution over the grid.</w:t>
+        <w:t xml:space="preserve"> with (output_size) neurons. Pack Propagation Through Time algorithm is used during training, meaning that gradient updates are limited. 5 or 10 data points are used during training. Network predictions are obtained by the softmax activation function at the last layer.  Due to the softmax, outputs are obtained as a probability distribution over the grid.</w:t>
       </w:r>
     </w:p>
     <w:p>
@@ -6747,13 +6094,8 @@
         </w:rPr>
         <w:t xml:space="preserve">Note: </w:t>
       </w:r>
-      <w:proofErr w:type="spellStart"/>
-      <w:r>
-        <w:t>output_size</w:t>
-      </w:r>
-      <w:proofErr w:type="spellEnd"/>
-      <w:r>
-        <w:t xml:space="preserve"> is a parameter dependent on Grid Length</w:t>
+      <w:r>
+        <w:t>output_size is a parameter dependent on Grid Length</w:t>
       </w:r>
     </w:p>
     <w:p>
@@ -8805,7 +8147,6 @@
     </w:tbl>
     <w:p/>
     <w:p>
-      <w:proofErr w:type="gramStart"/>
       <w:r>
         <w:rPr>
           <w:b/>
@@ -8818,15 +8159,7 @@
           <w:b/>
           <w:bCs/>
         </w:rPr>
-        <w:t>)</w:t>
-      </w:r>
-      <w:proofErr w:type="gramEnd"/>
-      <w:r>
-        <w:rPr>
-          <w:b/>
-          <w:bCs/>
-        </w:rPr>
-        <w:t xml:space="preserve"> </w:t>
+        <w:t xml:space="preserve">) </w:t>
       </w:r>
       <w:r>
         <w:rPr>
@@ -9666,13 +8999,8 @@
         </w:r>
       </w:fldSimple>
       <w:r>
-        <w:t xml:space="preserve">: Model Performances with probability </w:t>
-      </w:r>
-      <w:proofErr w:type="spellStart"/>
-      <w:r>
-        <w:t>weigting</w:t>
-      </w:r>
-      <w:proofErr w:type="spellEnd"/>
+        <w:t>: Model Performances with probability weigting</w:t>
+      </w:r>
     </w:p>
     <w:tbl>
       <w:tblPr>
@@ -11269,7 +10597,6 @@
                 <w:bCs/>
               </w:rPr>
             </w:pPr>
-            <w:proofErr w:type="spellStart"/>
             <w:r>
               <w:rPr>
                 <w:b/>
@@ -11278,7 +10605,6 @@
               <w:lastRenderedPageBreak/>
               <w:t>grid_element_length</w:t>
             </w:r>
-            <w:proofErr w:type="spellEnd"/>
           </w:p>
         </w:tc>
         <w:tc>
@@ -11336,7 +10662,6 @@
                 <w:bCs/>
               </w:rPr>
             </w:pPr>
-            <w:proofErr w:type="spellStart"/>
             <w:r>
               <w:rPr>
                 <w:b/>
@@ -11344,7 +10669,6 @@
               </w:rPr>
               <w:t>remove_outliers</w:t>
             </w:r>
-            <w:proofErr w:type="spellEnd"/>
           </w:p>
         </w:tc>
         <w:tc>
@@ -11370,7 +10694,6 @@
                 <w:bCs/>
               </w:rPr>
             </w:pPr>
-            <w:proofErr w:type="spellStart"/>
             <w:r>
               <w:rPr>
                 <w:b/>
@@ -11378,7 +10701,6 @@
               </w:rPr>
               <w:t>use_probability_weighting</w:t>
             </w:r>
-            <w:proofErr w:type="spellEnd"/>
           </w:p>
         </w:tc>
         <w:tc>
@@ -11404,7 +10726,6 @@
                 <w:bCs/>
               </w:rPr>
             </w:pPr>
-            <w:proofErr w:type="spellStart"/>
             <w:r>
               <w:rPr>
                 <w:b/>
@@ -11412,7 +10733,6 @@
               </w:rPr>
               <w:t>probability_weighting_k</w:t>
             </w:r>
-            <w:proofErr w:type="spellEnd"/>
           </w:p>
         </w:tc>
         <w:tc>
@@ -11438,7 +10758,6 @@
                 <w:bCs/>
               </w:rPr>
             </w:pPr>
-            <w:proofErr w:type="spellStart"/>
             <w:r>
               <w:rPr>
                 <w:b/>
@@ -11446,7 +10765,6 @@
               </w:rPr>
               <w:t>augmentation_count</w:t>
             </w:r>
-            <w:proofErr w:type="spellEnd"/>
           </w:p>
         </w:tc>
         <w:tc>
@@ -11472,7 +10790,6 @@
                 <w:bCs/>
               </w:rPr>
             </w:pPr>
-            <w:proofErr w:type="spellStart"/>
             <w:r>
               <w:rPr>
                 <w:b/>
@@ -11480,7 +10797,6 @@
               </w:rPr>
               <w:t>augmentation_distance_m</w:t>
             </w:r>
-            <w:proofErr w:type="spellEnd"/>
           </w:p>
         </w:tc>
         <w:tc>
@@ -12560,7 +11876,6 @@
                 <w:bCs/>
               </w:rPr>
             </w:pPr>
-            <w:proofErr w:type="spellStart"/>
             <w:r>
               <w:rPr>
                 <w:b/>
@@ -12568,7 +11883,6 @@
               </w:rPr>
               <w:t>grid_element_length</w:t>
             </w:r>
-            <w:proofErr w:type="spellEnd"/>
           </w:p>
         </w:tc>
         <w:tc>
@@ -12627,7 +11941,6 @@
                 <w:highlight w:val="yellow"/>
               </w:rPr>
             </w:pPr>
-            <w:proofErr w:type="spellStart"/>
             <w:r>
               <w:rPr>
                 <w:b/>
@@ -12636,7 +11949,6 @@
               </w:rPr>
               <w:t>remove_outliers</w:t>
             </w:r>
-            <w:proofErr w:type="spellEnd"/>
           </w:p>
         </w:tc>
         <w:tc>
@@ -12670,7 +11982,6 @@
                 <w:bCs/>
               </w:rPr>
             </w:pPr>
-            <w:proofErr w:type="spellStart"/>
             <w:r>
               <w:rPr>
                 <w:b/>
@@ -12678,7 +11989,6 @@
               </w:rPr>
               <w:t>use_probability_weighting</w:t>
             </w:r>
-            <w:proofErr w:type="spellEnd"/>
           </w:p>
         </w:tc>
         <w:tc>
@@ -12704,7 +12014,6 @@
                 <w:bCs/>
               </w:rPr>
             </w:pPr>
-            <w:proofErr w:type="spellStart"/>
             <w:r>
               <w:rPr>
                 <w:b/>
@@ -12712,7 +12021,6 @@
               </w:rPr>
               <w:t>probability_weighting_k</w:t>
             </w:r>
-            <w:proofErr w:type="spellEnd"/>
           </w:p>
         </w:tc>
         <w:tc>
@@ -12738,7 +12046,6 @@
                 <w:bCs/>
               </w:rPr>
             </w:pPr>
-            <w:proofErr w:type="spellStart"/>
             <w:r>
               <w:rPr>
                 <w:b/>
@@ -12746,7 +12053,6 @@
               </w:rPr>
               <w:t>augmentation_count</w:t>
             </w:r>
-            <w:proofErr w:type="spellEnd"/>
           </w:p>
         </w:tc>
         <w:tc>
@@ -12772,7 +12078,6 @@
                 <w:bCs/>
               </w:rPr>
             </w:pPr>
-            <w:proofErr w:type="spellStart"/>
             <w:r>
               <w:rPr>
                 <w:b/>
@@ -12780,7 +12085,6 @@
               </w:rPr>
               <w:t>augmentation_distance_m</w:t>
             </w:r>
-            <w:proofErr w:type="spellEnd"/>
           </w:p>
         </w:tc>
         <w:tc>
@@ -13736,7 +13040,13 @@
         </w:r>
       </w:fldSimple>
       <w:r>
-        <w:t>: Difference with base case</w:t>
+        <w:t xml:space="preserve">: Difference </w:t>
+      </w:r>
+      <w:r>
+        <w:t>from</w:t>
+      </w:r>
+      <w:r>
+        <w:t xml:space="preserve"> base case</w:t>
       </w:r>
       <w:r>
         <w:t xml:space="preserve"> </w:t>
@@ -15383,7 +14693,6 @@
                 <w:bCs/>
               </w:rPr>
             </w:pPr>
-            <w:proofErr w:type="spellStart"/>
             <w:r>
               <w:rPr>
                 <w:b/>
@@ -15391,7 +14700,6 @@
               </w:rPr>
               <w:t>grid_element_length</w:t>
             </w:r>
-            <w:proofErr w:type="spellEnd"/>
           </w:p>
         </w:tc>
         <w:tc>
@@ -15449,7 +14757,6 @@
                 <w:bCs/>
               </w:rPr>
             </w:pPr>
-            <w:proofErr w:type="spellStart"/>
             <w:r>
               <w:rPr>
                 <w:b/>
@@ -15457,7 +14764,6 @@
               </w:rPr>
               <w:t>remove_outliers</w:t>
             </w:r>
-            <w:proofErr w:type="spellEnd"/>
           </w:p>
         </w:tc>
         <w:tc>
@@ -15484,7 +14790,6 @@
                 <w:highlight w:val="yellow"/>
               </w:rPr>
             </w:pPr>
-            <w:proofErr w:type="spellStart"/>
             <w:r>
               <w:rPr>
                 <w:b/>
@@ -15493,7 +14798,6 @@
               </w:rPr>
               <w:t>use_probability_weighting</w:t>
             </w:r>
-            <w:proofErr w:type="spellEnd"/>
           </w:p>
         </w:tc>
         <w:tc>
@@ -15528,7 +14832,6 @@
                 <w:highlight w:val="yellow"/>
               </w:rPr>
             </w:pPr>
-            <w:proofErr w:type="spellStart"/>
             <w:r>
               <w:rPr>
                 <w:b/>
@@ -15537,7 +14840,6 @@
               </w:rPr>
               <w:t>probability_weighting_k</w:t>
             </w:r>
-            <w:proofErr w:type="spellEnd"/>
           </w:p>
         </w:tc>
         <w:tc>
@@ -15571,7 +14873,6 @@
                 <w:bCs/>
               </w:rPr>
             </w:pPr>
-            <w:proofErr w:type="spellStart"/>
             <w:r>
               <w:rPr>
                 <w:b/>
@@ -15579,7 +14880,6 @@
               </w:rPr>
               <w:t>augmentation_count</w:t>
             </w:r>
-            <w:proofErr w:type="spellEnd"/>
           </w:p>
         </w:tc>
         <w:tc>
@@ -15605,7 +14905,6 @@
                 <w:bCs/>
               </w:rPr>
             </w:pPr>
-            <w:proofErr w:type="spellStart"/>
             <w:r>
               <w:rPr>
                 <w:b/>
@@ -15613,7 +14912,6 @@
               </w:rPr>
               <w:t>augmentation_distance_m</w:t>
             </w:r>
-            <w:proofErr w:type="spellEnd"/>
           </w:p>
         </w:tc>
         <w:tc>
@@ -16572,7 +15870,13 @@
         <w:t xml:space="preserve">: </w:t>
       </w:r>
       <w:r>
-        <w:t>Difference with base case (Table 4)</w:t>
+        <w:t xml:space="preserve">Difference </w:t>
+      </w:r>
+      <w:r>
+        <w:t>from</w:t>
+      </w:r>
+      <w:r>
+        <w:t xml:space="preserve"> base case (Table 4)</w:t>
       </w:r>
     </w:p>
     <w:tbl>
@@ -18221,7 +17525,6 @@
                 <w:highlight w:val="yellow"/>
               </w:rPr>
             </w:pPr>
-            <w:proofErr w:type="spellStart"/>
             <w:r>
               <w:rPr>
                 <w:b/>
@@ -18231,7 +17534,6 @@
               <w:lastRenderedPageBreak/>
               <w:t>grid_element_length</w:t>
             </w:r>
-            <w:proofErr w:type="spellEnd"/>
           </w:p>
         </w:tc>
         <w:tc>
@@ -18297,7 +17599,6 @@
                 <w:bCs/>
               </w:rPr>
             </w:pPr>
-            <w:proofErr w:type="spellStart"/>
             <w:r>
               <w:rPr>
                 <w:b/>
@@ -18305,7 +17606,6 @@
               </w:rPr>
               <w:t>remove_outliers</w:t>
             </w:r>
-            <w:proofErr w:type="spellEnd"/>
           </w:p>
         </w:tc>
         <w:tc>
@@ -18331,7 +17631,6 @@
                 <w:bCs/>
               </w:rPr>
             </w:pPr>
-            <w:proofErr w:type="spellStart"/>
             <w:r>
               <w:rPr>
                 <w:b/>
@@ -18339,7 +17638,6 @@
               </w:rPr>
               <w:t>use_probability_weighting</w:t>
             </w:r>
-            <w:proofErr w:type="spellEnd"/>
           </w:p>
         </w:tc>
         <w:tc>
@@ -18365,7 +17663,6 @@
                 <w:bCs/>
               </w:rPr>
             </w:pPr>
-            <w:proofErr w:type="spellStart"/>
             <w:r>
               <w:rPr>
                 <w:b/>
@@ -18373,7 +17670,6 @@
               </w:rPr>
               <w:t>probability_weighting_k</w:t>
             </w:r>
-            <w:proofErr w:type="spellEnd"/>
           </w:p>
         </w:tc>
         <w:tc>
@@ -18399,7 +17695,6 @@
                 <w:bCs/>
               </w:rPr>
             </w:pPr>
-            <w:proofErr w:type="spellStart"/>
             <w:r>
               <w:rPr>
                 <w:b/>
@@ -18407,7 +17702,6 @@
               </w:rPr>
               <w:t>augmentation_count</w:t>
             </w:r>
-            <w:proofErr w:type="spellEnd"/>
           </w:p>
         </w:tc>
         <w:tc>
@@ -18433,7 +17727,6 @@
                 <w:bCs/>
               </w:rPr>
             </w:pPr>
-            <w:proofErr w:type="spellStart"/>
             <w:r>
               <w:rPr>
                 <w:b/>
@@ -18441,7 +17734,6 @@
               </w:rPr>
               <w:t>augmentation_distance_m</w:t>
             </w:r>
-            <w:proofErr w:type="spellEnd"/>
           </w:p>
         </w:tc>
         <w:tc>
@@ -19400,7 +18692,13 @@
         <w:t xml:space="preserve">: </w:t>
       </w:r>
       <w:r>
-        <w:t>Difference with base case (Table 4)</w:t>
+        <w:t xml:space="preserve">Difference </w:t>
+      </w:r>
+      <w:r>
+        <w:t>from</w:t>
+      </w:r>
+      <w:r>
+        <w:t xml:space="preserve"> base case (Table 4)</w:t>
       </w:r>
     </w:p>
     <w:tbl>
@@ -21041,7 +20339,6 @@
                 <w:highlight w:val="yellow"/>
               </w:rPr>
             </w:pPr>
-            <w:proofErr w:type="spellStart"/>
             <w:r>
               <w:rPr>
                 <w:b/>
@@ -21050,7 +20347,6 @@
               </w:rPr>
               <w:t>grid_element_length</w:t>
             </w:r>
-            <w:proofErr w:type="spellEnd"/>
           </w:p>
         </w:tc>
         <w:tc>
@@ -21122,7 +20418,6 @@
                 <w:bCs/>
               </w:rPr>
             </w:pPr>
-            <w:proofErr w:type="spellStart"/>
             <w:r>
               <w:rPr>
                 <w:b/>
@@ -21130,7 +20425,6 @@
               </w:rPr>
               <w:t>remove_outliers</w:t>
             </w:r>
-            <w:proofErr w:type="spellEnd"/>
           </w:p>
         </w:tc>
         <w:tc>
@@ -21156,7 +20450,6 @@
                 <w:bCs/>
               </w:rPr>
             </w:pPr>
-            <w:proofErr w:type="spellStart"/>
             <w:r>
               <w:rPr>
                 <w:b/>
@@ -21164,7 +20457,6 @@
               </w:rPr>
               <w:t>use_probability_weighting</w:t>
             </w:r>
-            <w:proofErr w:type="spellEnd"/>
           </w:p>
         </w:tc>
         <w:tc>
@@ -21190,7 +20482,6 @@
                 <w:bCs/>
               </w:rPr>
             </w:pPr>
-            <w:proofErr w:type="spellStart"/>
             <w:r>
               <w:rPr>
                 <w:b/>
@@ -21198,7 +20489,6 @@
               </w:rPr>
               <w:t>probability_weighting_k</w:t>
             </w:r>
-            <w:proofErr w:type="spellEnd"/>
           </w:p>
         </w:tc>
         <w:tc>
@@ -21224,7 +20514,6 @@
                 <w:bCs/>
               </w:rPr>
             </w:pPr>
-            <w:proofErr w:type="spellStart"/>
             <w:r>
               <w:rPr>
                 <w:b/>
@@ -21232,7 +20521,6 @@
               </w:rPr>
               <w:t>augmentation_count</w:t>
             </w:r>
-            <w:proofErr w:type="spellEnd"/>
           </w:p>
         </w:tc>
         <w:tc>
@@ -21258,7 +20546,6 @@
                 <w:bCs/>
               </w:rPr>
             </w:pPr>
-            <w:proofErr w:type="spellStart"/>
             <w:r>
               <w:rPr>
                 <w:b/>
@@ -21266,7 +20553,6 @@
               </w:rPr>
               <w:t>augmentation_distance_m</w:t>
             </w:r>
-            <w:proofErr w:type="spellEnd"/>
           </w:p>
         </w:tc>
         <w:tc>
@@ -22226,7 +21512,13 @@
         <w:t xml:space="preserve">: </w:t>
       </w:r>
       <w:r>
-        <w:t>Difference with base case (Table 4)</w:t>
+        <w:t xml:space="preserve">Difference </w:t>
+      </w:r>
+      <w:r>
+        <w:t>from</w:t>
+      </w:r>
+      <w:r>
+        <w:t xml:space="preserve"> base case (Table 4)</w:t>
       </w:r>
     </w:p>
     <w:tbl>
@@ -23874,7 +23166,6 @@
                 <w:bCs/>
               </w:rPr>
             </w:pPr>
-            <w:proofErr w:type="spellStart"/>
             <w:r>
               <w:rPr>
                 <w:b/>
@@ -23882,7 +23173,6 @@
               </w:rPr>
               <w:t>grid_element_length</w:t>
             </w:r>
-            <w:proofErr w:type="spellEnd"/>
           </w:p>
         </w:tc>
         <w:tc>
@@ -23891,10 +23181,7 @@
           </w:tcPr>
           <w:p>
             <w:r>
-              <w:t>5</w:t>
-            </w:r>
-            <w:r>
-              <w:t>0</w:t>
+              <w:t>50</w:t>
             </w:r>
           </w:p>
         </w:tc>
@@ -23943,7 +23230,6 @@
                 <w:bCs/>
               </w:rPr>
             </w:pPr>
-            <w:proofErr w:type="spellStart"/>
             <w:r>
               <w:rPr>
                 <w:b/>
@@ -23951,7 +23237,6 @@
               </w:rPr>
               <w:t>remove_outliers</w:t>
             </w:r>
-            <w:proofErr w:type="spellEnd"/>
           </w:p>
         </w:tc>
         <w:tc>
@@ -23977,7 +23262,6 @@
                 <w:bCs/>
               </w:rPr>
             </w:pPr>
-            <w:proofErr w:type="spellStart"/>
             <w:r>
               <w:rPr>
                 <w:b/>
@@ -23985,7 +23269,6 @@
               </w:rPr>
               <w:t>use_probability_weighting</w:t>
             </w:r>
-            <w:proofErr w:type="spellEnd"/>
           </w:p>
         </w:tc>
         <w:tc>
@@ -24011,7 +23294,6 @@
                 <w:bCs/>
               </w:rPr>
             </w:pPr>
-            <w:proofErr w:type="spellStart"/>
             <w:r>
               <w:rPr>
                 <w:b/>
@@ -24019,7 +23301,6 @@
               </w:rPr>
               <w:t>probability_weighting_k</w:t>
             </w:r>
-            <w:proofErr w:type="spellEnd"/>
           </w:p>
         </w:tc>
         <w:tc>
@@ -24046,7 +23327,6 @@
                 <w:highlight w:val="yellow"/>
               </w:rPr>
             </w:pPr>
-            <w:proofErr w:type="spellStart"/>
             <w:r>
               <w:rPr>
                 <w:b/>
@@ -24055,7 +23335,6 @@
               </w:rPr>
               <w:t>augmentation_count</w:t>
             </w:r>
-            <w:proofErr w:type="spellEnd"/>
           </w:p>
         </w:tc>
         <w:tc>
@@ -24090,7 +23369,6 @@
                 <w:highlight w:val="yellow"/>
               </w:rPr>
             </w:pPr>
-            <w:proofErr w:type="spellStart"/>
             <w:r>
               <w:rPr>
                 <w:b/>
@@ -24099,7 +23377,6 @@
               </w:rPr>
               <w:t>augmentation_distance_m</w:t>
             </w:r>
-            <w:proofErr w:type="spellEnd"/>
           </w:p>
         </w:tc>
         <w:tc>
@@ -24138,27 +23415,14 @@
       <w:r>
         <w:t xml:space="preserve">Table </w:t>
       </w:r>
-      <w:r>
-        <w:fldChar w:fldCharType="begin"/>
-      </w:r>
-      <w:r>
-        <w:instrText xml:space="preserve"> SEQ Table \* ARABIC </w:instrText>
-      </w:r>
-      <w:r>
-        <w:fldChar w:fldCharType="separate"/>
-      </w:r>
-      <w:r>
-        <w:rPr>
-          <w:noProof/>
-        </w:rPr>
-        <w:t>13</w:t>
-      </w:r>
-      <w:r>
-        <w:rPr>
-          <w:noProof/>
-        </w:rPr>
-        <w:fldChar w:fldCharType="end"/>
-      </w:r>
+      <w:fldSimple w:instr=" SEQ Table \* ARABIC ">
+        <w:r>
+          <w:rPr>
+            <w:noProof/>
+          </w:rPr>
+          <w:t>13</w:t>
+        </w:r>
+      </w:fldSimple>
       <w:r>
         <w:t>: Grid Search Results in Mean Distance Error(m)</w:t>
       </w:r>
@@ -25067,32 +24331,25 @@
       <w:r>
         <w:t xml:space="preserve">Table </w:t>
       </w:r>
-      <w:r>
-        <w:fldChar w:fldCharType="begin"/>
-      </w:r>
-      <w:r>
-        <w:instrText xml:space="preserve"> SEQ Table \* ARABIC </w:instrText>
-      </w:r>
-      <w:r>
-        <w:fldChar w:fldCharType="separate"/>
-      </w:r>
-      <w:r>
-        <w:rPr>
-          <w:noProof/>
-        </w:rPr>
-        <w:t>14</w:t>
-      </w:r>
-      <w:r>
-        <w:rPr>
-          <w:noProof/>
-        </w:rPr>
-        <w:fldChar w:fldCharType="end"/>
-      </w:r>
+      <w:fldSimple w:instr=" SEQ Table \* ARABIC ">
+        <w:r>
+          <w:rPr>
+            <w:noProof/>
+          </w:rPr>
+          <w:t>14</w:t>
+        </w:r>
+      </w:fldSimple>
       <w:r>
         <w:t xml:space="preserve">: </w:t>
       </w:r>
       <w:r>
-        <w:t>Difference with base case (Table 4)</w:t>
+        <w:t xml:space="preserve">Difference </w:t>
+      </w:r>
+      <w:r>
+        <w:t>from</w:t>
+      </w:r>
+      <w:r>
+        <w:t xml:space="preserve"> base case (Table 4)</w:t>
       </w:r>
     </w:p>
     <w:tbl>

</xml_diff>